<commit_message>
uncommented quests, added repo link to report
</commit_message>
<xml_diff>
--- a/whatanicefolderforareport/team13-April8.docx
+++ b/whatanicefolderforareport/team13-April8.docx
@@ -86,23 +86,13 @@
           <w:lang w:val="en-GB" w:eastAsia="en-CA"/>
         </w:rPr>
       </w:pPr>
-      <w:proofErr w:type="spellStart"/>
       <w:r>
         <w:rPr>
           <w:rFonts w:eastAsia="Times New Roman" w:cstheme="minorHAnsi"/>
           <w:color w:val="000000"/>
           <w:lang w:val="en-GB" w:eastAsia="en-CA"/>
         </w:rPr>
-        <w:t>Ziming</w:t>
-      </w:r>
-      <w:proofErr w:type="spellEnd"/>
-      <w:r>
-        <w:rPr>
-          <w:rFonts w:eastAsia="Times New Roman" w:cstheme="minorHAnsi"/>
-          <w:color w:val="000000"/>
-          <w:lang w:val="en-GB" w:eastAsia="en-CA"/>
-        </w:rPr>
-        <w:t>:</w:t>
+        <w:t>Ziming:</w:t>
       </w:r>
     </w:p>
     <w:p>
@@ -137,6 +127,30 @@
           <w:lang w:val="en-GB" w:eastAsia="en-CA"/>
         </w:rPr>
         <w:t>Repo Link:</w:t>
+      </w:r>
+      <w:r>
+        <w:rPr>
+          <w:rFonts w:ascii="Arial" w:eastAsia="Times New Roman" w:hAnsi="Arial" w:cs="Arial"/>
+          <w:b/>
+          <w:bCs/>
+          <w:color w:val="000000"/>
+          <w:sz w:val="24"/>
+          <w:szCs w:val="24"/>
+          <w:lang w:val="en-GB" w:eastAsia="en-CA"/>
+        </w:rPr>
+        <w:t xml:space="preserve"> </w:t>
+      </w:r>
+      <w:r>
+        <w:rPr>
+          <w:rFonts w:ascii="Arial" w:eastAsia="Times New Roman" w:hAnsi="Arial" w:cs="Arial"/>
+          <w:b/>
+          <w:bCs/>
+          <w:color w:val="000000"/>
+          <w:sz w:val="24"/>
+          <w:szCs w:val="24"/>
+          <w:lang w:val="en-GB" w:eastAsia="en-CA"/>
+        </w:rPr>
+        <w:t>https://github.com/sh2de/COMP3004Project</w:t>
       </w:r>
     </w:p>
     <w:p>
@@ -392,115 +406,7 @@
         <w:rPr>
           <w:lang w:val="en-GB"/>
         </w:rPr>
-        <w:t xml:space="preserve">behaviour to classes of cards (quest, event, foe, etc.). We have created a Playable interface that declares an </w:t>
-      </w:r>
-      <w:proofErr w:type="spellStart"/>
-      <w:proofErr w:type="gramStart"/>
-      <w:r>
-        <w:rPr>
-          <w:lang w:val="en-GB"/>
-        </w:rPr>
-        <w:t>OnPlay</w:t>
-      </w:r>
-      <w:proofErr w:type="spellEnd"/>
-      <w:r>
-        <w:rPr>
-          <w:lang w:val="en-GB"/>
-        </w:rPr>
-        <w:t>(</w:t>
-      </w:r>
-      <w:proofErr w:type="gramEnd"/>
-      <w:r>
-        <w:rPr>
-          <w:lang w:val="en-GB"/>
-        </w:rPr>
-        <w:t xml:space="preserve">) method. A concrete class implementing the Playable interface then defines behaviour for </w:t>
-      </w:r>
-      <w:proofErr w:type="spellStart"/>
-      <w:proofErr w:type="gramStart"/>
-      <w:r>
-        <w:rPr>
-          <w:lang w:val="en-GB"/>
-        </w:rPr>
-        <w:t>OnPlay</w:t>
-      </w:r>
-      <w:proofErr w:type="spellEnd"/>
-      <w:r>
-        <w:rPr>
-          <w:lang w:val="en-GB"/>
-        </w:rPr>
-        <w:t>(</w:t>
-      </w:r>
-      <w:proofErr w:type="gramEnd"/>
-      <w:r>
-        <w:rPr>
-          <w:lang w:val="en-GB"/>
-        </w:rPr>
-        <w:t>) based on what type of “Playable” object the class is (</w:t>
-      </w:r>
-      <w:proofErr w:type="spellStart"/>
-      <w:r>
-        <w:rPr>
-          <w:lang w:val="en-GB"/>
-        </w:rPr>
-        <w:t>PlayableQuest</w:t>
-      </w:r>
-      <w:proofErr w:type="spellEnd"/>
-      <w:r>
-        <w:rPr>
-          <w:lang w:val="en-GB"/>
-        </w:rPr>
-        <w:t xml:space="preserve">, </w:t>
-      </w:r>
-      <w:proofErr w:type="spellStart"/>
-      <w:r>
-        <w:rPr>
-          <w:lang w:val="en-GB"/>
-        </w:rPr>
-        <w:t>PlayableEvent</w:t>
-      </w:r>
-      <w:proofErr w:type="spellEnd"/>
-      <w:r>
-        <w:rPr>
-          <w:lang w:val="en-GB"/>
-        </w:rPr>
-        <w:t xml:space="preserve">, </w:t>
-      </w:r>
-      <w:proofErr w:type="spellStart"/>
-      <w:r>
-        <w:rPr>
-          <w:lang w:val="en-GB"/>
-        </w:rPr>
-        <w:t>PlayableFoe</w:t>
-      </w:r>
-      <w:proofErr w:type="spellEnd"/>
-      <w:r>
-        <w:rPr>
-          <w:lang w:val="en-GB"/>
-        </w:rPr>
-        <w:t xml:space="preserve">, etc.). Cards are composed of composed of these objects. When a card is played, the card calls on its Playable objects </w:t>
-      </w:r>
-      <w:proofErr w:type="spellStart"/>
-      <w:proofErr w:type="gramStart"/>
-      <w:r>
-        <w:rPr>
-          <w:lang w:val="en-GB"/>
-        </w:rPr>
-        <w:t>OnPlay</w:t>
-      </w:r>
-      <w:proofErr w:type="spellEnd"/>
-      <w:r>
-        <w:rPr>
-          <w:lang w:val="en-GB"/>
-        </w:rPr>
-        <w:t>(</w:t>
-      </w:r>
-      <w:proofErr w:type="gramEnd"/>
-      <w:r>
-        <w:rPr>
-          <w:lang w:val="en-GB"/>
-        </w:rPr>
-        <w:t xml:space="preserve">) method. </w:t>
+        <w:t xml:space="preserve">behaviour to classes of cards (quest, event, foe, etc.). We have created a Playable interface that declares an OnPlay() method. A concrete class implementing the Playable interface then defines behaviour for OnPlay() based on what type of “Playable” object the class is (PlayableQuest, PlayableEvent, PlayableFoe, etc.). Cards are composed of composed of these objects. When a card is played, the card calls on its Playable objects OnPlay() method. </w:t>
       </w:r>
       <w:r>
         <w:rPr>
@@ -579,21 +485,7 @@
         <w:rPr>
           <w:lang w:val="en-GB"/>
         </w:rPr>
-        <w:t xml:space="preserve"> Our game class has an </w:t>
-      </w:r>
-      <w:proofErr w:type="spellStart"/>
-      <w:r>
-        <w:rPr>
-          <w:lang w:val="en-GB"/>
-        </w:rPr>
-        <w:t>arraylist</w:t>
-      </w:r>
-      <w:proofErr w:type="spellEnd"/>
-      <w:r>
-        <w:rPr>
-          <w:lang w:val="en-GB"/>
-        </w:rPr>
-        <w:t xml:space="preserve"> of Players that receive updates from the Game. </w:t>
+        <w:t xml:space="preserve"> Our game class has an arraylist of Players that receive updates from the Game. </w:t>
       </w:r>
       <w:r>
         <w:rPr>
@@ -780,21 +672,7 @@
           <w:lang w:val="en-GB"/>
         </w:rPr>
         <w:lastRenderedPageBreak/>
-        <w:t xml:space="preserve">We do not use the abstract factory because we only have the one </w:t>
-      </w:r>
-      <w:proofErr w:type="spellStart"/>
-      <w:r>
-        <w:rPr>
-          <w:lang w:val="en-GB"/>
-        </w:rPr>
-        <w:t>DeckFactory</w:t>
-      </w:r>
-      <w:proofErr w:type="spellEnd"/>
-      <w:r>
-        <w:rPr>
-          <w:lang w:val="en-GB"/>
-        </w:rPr>
-        <w:t xml:space="preserve"> that we need to create.</w:t>
+        <w:t>We do not use the abstract factory because we only have the one DeckFactory that we need to create.</w:t>
       </w:r>
     </w:p>
     <w:sectPr>
@@ -887,27 +765,7 @@
         <w:sz w:val="22"/>
         <w:szCs w:val="22"/>
       </w:rPr>
-      <w:t>Sami Alasfahani 101161597 (</w:t>
-    </w:r>
-    <w:proofErr w:type="spellStart"/>
-    <w:r>
-      <w:rPr>
-        <w:rFonts w:ascii="Arial" w:hAnsi="Arial" w:cs="Arial"/>
-        <w:color w:val="000000"/>
-        <w:sz w:val="22"/>
-        <w:szCs w:val="22"/>
-      </w:rPr>
-      <w:t>SamiAlasfahani</w:t>
-    </w:r>
-    <w:proofErr w:type="spellEnd"/>
-    <w:r>
-      <w:rPr>
-        <w:rFonts w:ascii="Arial" w:hAnsi="Arial" w:cs="Arial"/>
-        <w:color w:val="000000"/>
-        <w:sz w:val="22"/>
-        <w:szCs w:val="22"/>
-      </w:rPr>
-      <w:t>)</w:t>
+      <w:t>Sami Alasfahani 101161597 (SamiAlasfahani)</w:t>
     </w:r>
   </w:p>
   <w:p>
@@ -922,9 +780,14 @@
         <w:sz w:val="22"/>
         <w:szCs w:val="22"/>
       </w:rPr>
-      <w:t xml:space="preserve">Benjamin </w:t>
+      <w:t>Benjamin Cyiza 101137947 (benjamincyiza)</w:t>
     </w:r>
-    <w:proofErr w:type="spellStart"/>
+  </w:p>
+  <w:p>
+    <w:pPr>
+      <w:pStyle w:val="NormalWeb"/>
+      <w:spacing w:before="0" w:beforeAutospacing="0" w:after="0" w:afterAutospacing="0"/>
+    </w:pPr>
     <w:r>
       <w:rPr>
         <w:rFonts w:ascii="Arial" w:hAnsi="Arial" w:cs="Arial"/>
@@ -932,83 +795,7 @@
         <w:sz w:val="22"/>
         <w:szCs w:val="22"/>
       </w:rPr>
-      <w:t>Cyiza</w:t>
-    </w:r>
-    <w:proofErr w:type="spellEnd"/>
-    <w:r>
-      <w:rPr>
-        <w:rFonts w:ascii="Arial" w:hAnsi="Arial" w:cs="Arial"/>
-        <w:color w:val="000000"/>
-        <w:sz w:val="22"/>
-        <w:szCs w:val="22"/>
-      </w:rPr>
-      <w:t xml:space="preserve"> 101137947 (</w:t>
-    </w:r>
-    <w:proofErr w:type="spellStart"/>
-    <w:r>
-      <w:rPr>
-        <w:rFonts w:ascii="Arial" w:hAnsi="Arial" w:cs="Arial"/>
-        <w:color w:val="000000"/>
-        <w:sz w:val="22"/>
-        <w:szCs w:val="22"/>
-      </w:rPr>
-      <w:t>benjamincyiza</w:t>
-    </w:r>
-    <w:proofErr w:type="spellEnd"/>
-    <w:r>
-      <w:rPr>
-        <w:rFonts w:ascii="Arial" w:hAnsi="Arial" w:cs="Arial"/>
-        <w:color w:val="000000"/>
-        <w:sz w:val="22"/>
-        <w:szCs w:val="22"/>
-      </w:rPr>
-      <w:t>)</w:t>
-    </w:r>
-  </w:p>
-  <w:p>
-    <w:pPr>
-      <w:pStyle w:val="NormalWeb"/>
-      <w:spacing w:before="0" w:beforeAutospacing="0" w:after="0" w:afterAutospacing="0"/>
-    </w:pPr>
-    <w:proofErr w:type="spellStart"/>
-    <w:r>
-      <w:rPr>
-        <w:rFonts w:ascii="Arial" w:hAnsi="Arial" w:cs="Arial"/>
-        <w:color w:val="000000"/>
-        <w:sz w:val="22"/>
-        <w:szCs w:val="22"/>
-      </w:rPr>
-      <w:t>Ziming</w:t>
-    </w:r>
-    <w:proofErr w:type="spellEnd"/>
-    <w:r>
-      <w:rPr>
-        <w:rFonts w:ascii="Arial" w:hAnsi="Arial" w:cs="Arial"/>
-        <w:color w:val="000000"/>
-        <w:sz w:val="22"/>
-        <w:szCs w:val="22"/>
-      </w:rPr>
-      <w:t xml:space="preserve"> Huang 101114802 (</w:t>
-    </w:r>
-    <w:proofErr w:type="spellStart"/>
-    <w:r>
-      <w:rPr>
-        <w:rFonts w:ascii="Arial" w:hAnsi="Arial" w:cs="Arial"/>
-        <w:color w:val="000000"/>
-        <w:sz w:val="22"/>
-        <w:szCs w:val="22"/>
-      </w:rPr>
-      <w:t>PryceH</w:t>
-    </w:r>
-    <w:proofErr w:type="spellEnd"/>
-    <w:r>
-      <w:rPr>
-        <w:rFonts w:ascii="Arial" w:hAnsi="Arial" w:cs="Arial"/>
-        <w:color w:val="000000"/>
-        <w:sz w:val="22"/>
-        <w:szCs w:val="22"/>
-      </w:rPr>
-      <w:t>)</w:t>
+      <w:t>Ziming Huang 101114802 (PryceH)</w:t>
     </w:r>
   </w:p>
   <w:p>

</xml_diff>

<commit_message>
refined responsibilities section (just needs video)
</commit_message>
<xml_diff>
--- a/whatanicefolderforareport/team13-April8.docx
+++ b/whatanicefolderforareport/team13-April8.docx
@@ -43,6 +43,14 @@
         </w:rPr>
         <w:t>Ben:</w:t>
       </w:r>
+      <w:r>
+        <w:rPr>
+          <w:rFonts w:eastAsia="Times New Roman" w:cstheme="minorHAnsi"/>
+          <w:color w:val="000000"/>
+          <w:lang w:val="en-GB" w:eastAsia="en-CA"/>
+        </w:rPr>
+        <w:t xml:space="preserve"> 27 hours</w:t>
+      </w:r>
     </w:p>
     <w:p>
       <w:pPr>
@@ -60,39 +68,65 @@
         </w:rPr>
         <w:t>Fernando:</w:t>
       </w:r>
-    </w:p>
-    <w:p>
-      <w:pPr>
-        <w:rPr>
-          <w:rFonts w:eastAsia="Times New Roman" w:cstheme="minorHAnsi"/>
-          <w:color w:val="000000"/>
-          <w:lang w:val="en-GB" w:eastAsia="en-CA"/>
-        </w:rPr>
-      </w:pPr>
-      <w:r>
-        <w:rPr>
-          <w:rFonts w:eastAsia="Times New Roman" w:cstheme="minorHAnsi"/>
-          <w:color w:val="000000"/>
-          <w:lang w:val="en-GB" w:eastAsia="en-CA"/>
-        </w:rPr>
-        <w:t>Sami:</w:t>
-      </w:r>
-    </w:p>
-    <w:p>
-      <w:pPr>
-        <w:rPr>
-          <w:rFonts w:eastAsia="Times New Roman" w:cstheme="minorHAnsi"/>
-          <w:color w:val="000000"/>
-          <w:lang w:val="en-GB" w:eastAsia="en-CA"/>
-        </w:rPr>
-      </w:pPr>
-      <w:r>
-        <w:rPr>
-          <w:rFonts w:eastAsia="Times New Roman" w:cstheme="minorHAnsi"/>
-          <w:color w:val="000000"/>
-          <w:lang w:val="en-GB" w:eastAsia="en-CA"/>
-        </w:rPr>
-        <w:t>Ziming:</w:t>
+      <w:r>
+        <w:rPr>
+          <w:rFonts w:eastAsia="Times New Roman" w:cstheme="minorHAnsi"/>
+          <w:color w:val="000000"/>
+          <w:lang w:val="en-GB" w:eastAsia="en-CA"/>
+        </w:rPr>
+        <w:t xml:space="preserve"> 20.5 hours</w:t>
+      </w:r>
+    </w:p>
+    <w:p>
+      <w:pPr>
+        <w:rPr>
+          <w:rFonts w:eastAsia="Times New Roman" w:cstheme="minorHAnsi"/>
+          <w:color w:val="000000"/>
+          <w:lang w:val="en-GB" w:eastAsia="en-CA"/>
+        </w:rPr>
+      </w:pPr>
+      <w:proofErr w:type="spellStart"/>
+      <w:r>
+        <w:rPr>
+          <w:rFonts w:eastAsia="Times New Roman" w:cstheme="minorHAnsi"/>
+          <w:color w:val="000000"/>
+          <w:lang w:val="en-GB" w:eastAsia="en-CA"/>
+        </w:rPr>
+        <w:t>Ziming</w:t>
+      </w:r>
+      <w:proofErr w:type="spellEnd"/>
+      <w:r>
+        <w:rPr>
+          <w:rFonts w:eastAsia="Times New Roman" w:cstheme="minorHAnsi"/>
+          <w:color w:val="000000"/>
+          <w:lang w:val="en-GB" w:eastAsia="en-CA"/>
+        </w:rPr>
+        <w:t>:</w:t>
+      </w:r>
+      <w:r>
+        <w:rPr>
+          <w:rFonts w:eastAsia="Times New Roman" w:cstheme="minorHAnsi"/>
+          <w:color w:val="000000"/>
+          <w:lang w:val="en-GB" w:eastAsia="en-CA"/>
+        </w:rPr>
+        <w:t xml:space="preserve"> 13 hours</w:t>
+      </w:r>
+    </w:p>
+    <w:p>
+      <w:pPr>
+        <w:rPr>
+          <w:rFonts w:eastAsia="Times New Roman" w:cstheme="minorHAnsi"/>
+          <w:color w:val="000000"/>
+          <w:lang w:val="en-GB" w:eastAsia="en-CA"/>
+        </w:rPr>
+      </w:pPr>
+      <w:r>
+        <w:rPr>
+          <w:rFonts w:eastAsia="Times New Roman" w:cstheme="minorHAnsi"/>
+          <w:color w:val="000000"/>
+          <w:lang w:val="en-GB" w:eastAsia="en-CA"/>
+        </w:rPr>
+        <w:t>Sami: 11 hours</w:t>
       </w:r>
     </w:p>
     <w:p>
@@ -265,6 +299,8 @@
       <w:r>
         <w:rPr>
           <w:rFonts w:eastAsia="Times New Roman" w:cstheme="minorHAnsi"/>
+          <w:b/>
+          <w:bCs/>
           <w:color w:val="000000"/>
           <w:lang w:val="en-GB" w:eastAsia="en-CA"/>
         </w:rPr>
@@ -297,38 +333,224 @@
     </w:p>
     <w:p>
       <w:pPr>
-        <w:rPr>
-          <w:rFonts w:eastAsia="Times New Roman" w:cstheme="minorHAnsi"/>
-          <w:color w:val="000000"/>
-          <w:lang w:val="en-GB" w:eastAsia="en-CA"/>
-        </w:rPr>
-      </w:pPr>
-    </w:p>
-    <w:p>
-      <w:pPr>
-        <w:rPr>
-          <w:rFonts w:eastAsia="Times New Roman" w:cstheme="minorHAnsi"/>
-          <w:color w:val="000000"/>
-          <w:lang w:val="en-GB" w:eastAsia="en-CA"/>
-        </w:rPr>
-      </w:pPr>
-    </w:p>
-    <w:p>
-      <w:pPr>
-        <w:rPr>
-          <w:rFonts w:eastAsia="Times New Roman" w:cstheme="minorHAnsi"/>
-          <w:color w:val="000000"/>
-          <w:lang w:val="en-GB" w:eastAsia="en-CA"/>
-        </w:rPr>
-      </w:pPr>
-      <w:r>
-        <w:rPr>
-          <w:rFonts w:eastAsia="Times New Roman" w:cstheme="minorHAnsi"/>
-          <w:color w:val="000000"/>
-          <w:lang w:val="en-GB" w:eastAsia="en-CA"/>
-        </w:rPr>
-        <w:t>Benjamin Cyzia</w:t>
-      </w:r>
+        <w:pStyle w:val="ListParagraph"/>
+        <w:numPr>
+          <w:ilvl w:val="0"/>
+          <w:numId w:val="4"/>
+        </w:numPr>
+        <w:rPr>
+          <w:rFonts w:eastAsia="Times New Roman" w:cstheme="minorHAnsi"/>
+          <w:color w:val="000000"/>
+          <w:lang w:val="en-GB" w:eastAsia="en-CA"/>
+        </w:rPr>
+      </w:pPr>
+      <w:r>
+        <w:rPr>
+          <w:rFonts w:eastAsia="Times New Roman" w:cstheme="minorHAnsi"/>
+          <w:color w:val="000000"/>
+          <w:lang w:val="en-GB" w:eastAsia="en-CA"/>
+        </w:rPr>
+        <w:t>Designed, coded, and revised card architecture including</w:t>
+      </w:r>
+    </w:p>
+    <w:p>
+      <w:pPr>
+        <w:pStyle w:val="ListParagraph"/>
+        <w:numPr>
+          <w:ilvl w:val="1"/>
+          <w:numId w:val="4"/>
+        </w:numPr>
+        <w:rPr>
+          <w:rFonts w:eastAsia="Times New Roman" w:cstheme="minorHAnsi"/>
+          <w:color w:val="000000"/>
+          <w:lang w:val="en-GB" w:eastAsia="en-CA"/>
+        </w:rPr>
+      </w:pPr>
+      <w:r>
+        <w:rPr>
+          <w:rFonts w:eastAsia="Times New Roman" w:cstheme="minorHAnsi"/>
+          <w:color w:val="000000"/>
+          <w:lang w:val="en-GB" w:eastAsia="en-CA"/>
+        </w:rPr>
+        <w:t xml:space="preserve">Creating </w:t>
+      </w:r>
+      <w:proofErr w:type="spellStart"/>
+      <w:r>
+        <w:rPr>
+          <w:rFonts w:eastAsia="Times New Roman" w:cstheme="minorHAnsi"/>
+          <w:color w:val="000000"/>
+          <w:lang w:val="en-GB" w:eastAsia="en-CA"/>
+        </w:rPr>
+        <w:t>DeckFactory</w:t>
+      </w:r>
+      <w:proofErr w:type="spellEnd"/>
+    </w:p>
+    <w:p>
+      <w:pPr>
+        <w:pStyle w:val="ListParagraph"/>
+        <w:numPr>
+          <w:ilvl w:val="1"/>
+          <w:numId w:val="4"/>
+        </w:numPr>
+        <w:rPr>
+          <w:rFonts w:eastAsia="Times New Roman" w:cstheme="minorHAnsi"/>
+          <w:color w:val="000000"/>
+          <w:lang w:val="en-GB" w:eastAsia="en-CA"/>
+        </w:rPr>
+      </w:pPr>
+      <w:r>
+        <w:rPr>
+          <w:rFonts w:eastAsia="Times New Roman" w:cstheme="minorHAnsi"/>
+          <w:color w:val="000000"/>
+          <w:lang w:val="en-GB" w:eastAsia="en-CA"/>
+        </w:rPr>
+        <w:t>Creating Card and its subclasses</w:t>
+      </w:r>
+    </w:p>
+    <w:p>
+      <w:pPr>
+        <w:pStyle w:val="ListParagraph"/>
+        <w:numPr>
+          <w:ilvl w:val="1"/>
+          <w:numId w:val="4"/>
+        </w:numPr>
+        <w:rPr>
+          <w:rFonts w:eastAsia="Times New Roman" w:cstheme="minorHAnsi"/>
+          <w:color w:val="000000"/>
+          <w:lang w:val="en-GB" w:eastAsia="en-CA"/>
+        </w:rPr>
+      </w:pPr>
+      <w:r>
+        <w:rPr>
+          <w:rFonts w:eastAsia="Times New Roman" w:cstheme="minorHAnsi"/>
+          <w:color w:val="000000"/>
+          <w:lang w:val="en-GB" w:eastAsia="en-CA"/>
+        </w:rPr>
+        <w:t>Creating Playable interface and the classes that implement it</w:t>
+      </w:r>
+    </w:p>
+    <w:p>
+      <w:pPr>
+        <w:pStyle w:val="ListParagraph"/>
+        <w:numPr>
+          <w:ilvl w:val="0"/>
+          <w:numId w:val="4"/>
+        </w:numPr>
+        <w:rPr>
+          <w:rFonts w:eastAsia="Times New Roman" w:cstheme="minorHAnsi"/>
+          <w:color w:val="000000"/>
+          <w:lang w:val="en-GB" w:eastAsia="en-CA"/>
+        </w:rPr>
+      </w:pPr>
+      <w:r>
+        <w:rPr>
+          <w:rFonts w:eastAsia="Times New Roman" w:cstheme="minorHAnsi"/>
+          <w:color w:val="000000"/>
+          <w:lang w:val="en-GB" w:eastAsia="en-CA"/>
+        </w:rPr>
+        <w:t>Debugging with Ben and Fernando</w:t>
+      </w:r>
+    </w:p>
+    <w:p>
+      <w:pPr>
+        <w:pStyle w:val="ListParagraph"/>
+        <w:numPr>
+          <w:ilvl w:val="0"/>
+          <w:numId w:val="4"/>
+        </w:numPr>
+        <w:rPr>
+          <w:rFonts w:eastAsia="Times New Roman" w:cstheme="minorHAnsi"/>
+          <w:color w:val="000000"/>
+          <w:lang w:val="en-GB" w:eastAsia="en-CA"/>
+        </w:rPr>
+      </w:pPr>
+      <w:r>
+        <w:rPr>
+          <w:rFonts w:eastAsia="Times New Roman" w:cstheme="minorHAnsi"/>
+          <w:color w:val="000000"/>
+          <w:lang w:val="en-GB" w:eastAsia="en-CA"/>
+        </w:rPr>
+        <w:t xml:space="preserve">Collaborated </w:t>
+      </w:r>
+      <w:r>
+        <w:rPr>
+          <w:rFonts w:eastAsia="Times New Roman" w:cstheme="minorHAnsi"/>
+          <w:color w:val="000000"/>
+          <w:lang w:val="en-GB" w:eastAsia="en-CA"/>
+        </w:rPr>
+        <w:t>with Fernando to plan and diagram game flow</w:t>
+      </w:r>
+    </w:p>
+    <w:p>
+      <w:pPr>
+        <w:pStyle w:val="ListParagraph"/>
+        <w:numPr>
+          <w:ilvl w:val="0"/>
+          <w:numId w:val="4"/>
+        </w:numPr>
+        <w:rPr>
+          <w:rFonts w:eastAsia="Times New Roman" w:cstheme="minorHAnsi"/>
+          <w:color w:val="000000"/>
+          <w:lang w:val="en-GB" w:eastAsia="en-CA"/>
+        </w:rPr>
+      </w:pPr>
+      <w:r>
+        <w:rPr>
+          <w:rFonts w:eastAsia="Times New Roman" w:cstheme="minorHAnsi"/>
+          <w:color w:val="000000"/>
+          <w:lang w:val="en-GB" w:eastAsia="en-CA"/>
+        </w:rPr>
+        <w:t>Collaborated with Fernando on the final report by explaining design pattern choices</w:t>
+      </w:r>
+    </w:p>
+    <w:p>
+      <w:pPr>
+        <w:rPr>
+          <w:rFonts w:eastAsia="Times New Roman" w:cstheme="minorHAnsi"/>
+          <w:color w:val="000000"/>
+          <w:lang w:val="en-GB" w:eastAsia="en-CA"/>
+        </w:rPr>
+      </w:pPr>
+    </w:p>
+    <w:p>
+      <w:pPr>
+        <w:rPr>
+          <w:rFonts w:eastAsia="Times New Roman" w:cstheme="minorHAnsi"/>
+          <w:color w:val="000000"/>
+          <w:lang w:val="en-GB" w:eastAsia="en-CA"/>
+        </w:rPr>
+      </w:pPr>
+    </w:p>
+    <w:p>
+      <w:pPr>
+        <w:rPr>
+          <w:rFonts w:eastAsia="Times New Roman" w:cstheme="minorHAnsi"/>
+          <w:color w:val="000000"/>
+          <w:lang w:val="en-GB" w:eastAsia="en-CA"/>
+        </w:rPr>
+      </w:pPr>
+      <w:r>
+        <w:rPr>
+          <w:rFonts w:eastAsia="Times New Roman" w:cstheme="minorHAnsi"/>
+          <w:b/>
+          <w:bCs/>
+          <w:color w:val="000000"/>
+          <w:lang w:val="en-GB" w:eastAsia="en-CA"/>
+        </w:rPr>
+        <w:t xml:space="preserve">Benjamin </w:t>
+      </w:r>
+      <w:proofErr w:type="spellStart"/>
+      <w:r>
+        <w:rPr>
+          <w:rFonts w:eastAsia="Times New Roman" w:cstheme="minorHAnsi"/>
+          <w:b/>
+          <w:bCs/>
+          <w:color w:val="000000"/>
+          <w:lang w:val="en-GB" w:eastAsia="en-CA"/>
+        </w:rPr>
+        <w:t>Cyzia</w:t>
+      </w:r>
+      <w:proofErr w:type="spellEnd"/>
       <w:r>
         <w:rPr>
           <w:rFonts w:eastAsia="Times New Roman" w:cstheme="minorHAnsi"/>
@@ -352,24 +574,25 @@
           <w:color w:val="000000"/>
           <w:lang w:eastAsia="en-CA"/>
         </w:rPr>
-        <w:t>-Api that sends requests to the backend</w:t>
-      </w:r>
-    </w:p>
-    <w:p>
-      <w:pPr>
+        <w:t>-</w:t>
+      </w:r>
+      <w:proofErr w:type="spellStart"/>
+      <w:r>
         <w:rPr>
           <w:rFonts w:eastAsia="Times New Roman" w:cstheme="minorHAnsi"/>
           <w:color w:val="000000"/>
           <w:lang w:eastAsia="en-CA"/>
         </w:rPr>
-      </w:pPr>
+        <w:t>Api</w:t>
+      </w:r>
+      <w:proofErr w:type="spellEnd"/>
       <w:r>
         <w:rPr>
           <w:rFonts w:eastAsia="Times New Roman" w:cstheme="minorHAnsi"/>
           <w:color w:val="000000"/>
           <w:lang w:eastAsia="en-CA"/>
         </w:rPr>
-        <w:t>-Api controller that listens and responds to requests</w:t>
+        <w:t xml:space="preserve"> that sends requests to the backend</w:t>
       </w:r>
     </w:p>
     <w:p>
@@ -386,6 +609,41 @@
           <w:color w:val="000000"/>
           <w:lang w:eastAsia="en-CA"/>
         </w:rPr>
+        <w:t>-</w:t>
+      </w:r>
+      <w:proofErr w:type="spellStart"/>
+      <w:r>
+        <w:rPr>
+          <w:rFonts w:eastAsia="Times New Roman" w:cstheme="minorHAnsi"/>
+          <w:color w:val="000000"/>
+          <w:lang w:eastAsia="en-CA"/>
+        </w:rPr>
+        <w:t>Api</w:t>
+      </w:r>
+      <w:proofErr w:type="spellEnd"/>
+      <w:r>
+        <w:rPr>
+          <w:rFonts w:eastAsia="Times New Roman" w:cstheme="minorHAnsi"/>
+          <w:color w:val="000000"/>
+          <w:lang w:eastAsia="en-CA"/>
+        </w:rPr>
+        <w:t xml:space="preserve"> controller that listens and responds to requests</w:t>
+      </w:r>
+    </w:p>
+    <w:p>
+      <w:pPr>
+        <w:rPr>
+          <w:rFonts w:eastAsia="Times New Roman" w:cstheme="minorHAnsi"/>
+          <w:color w:val="000000"/>
+          <w:lang w:eastAsia="en-CA"/>
+        </w:rPr>
+      </w:pPr>
+      <w:r>
+        <w:rPr>
+          <w:rFonts w:eastAsia="Times New Roman" w:cstheme="minorHAnsi"/>
+          <w:color w:val="000000"/>
+          <w:lang w:eastAsia="en-CA"/>
+        </w:rPr>
         <w:t xml:space="preserve">-Implemented </w:t>
       </w:r>
       <w:r>
@@ -427,16 +685,40 @@
         <w:rPr>
           <w:rFonts w:eastAsia="Times New Roman" w:cstheme="minorHAnsi"/>
           <w:color w:val="000000"/>
-          <w:lang w:val="en-GB" w:eastAsia="en-CA"/>
-        </w:rPr>
-      </w:pPr>
-      <w:r>
-        <w:rPr>
-          <w:rFonts w:eastAsia="Times New Roman" w:cstheme="minorHAnsi"/>
-          <w:color w:val="000000"/>
-          <w:lang w:val="en-GB" w:eastAsia="en-CA"/>
-        </w:rPr>
-        <w:t>Ziming Huang</w:t>
+          <w:lang w:eastAsia="en-CA"/>
+        </w:rPr>
+      </w:pPr>
+    </w:p>
+    <w:p>
+      <w:pPr>
+        <w:rPr>
+          <w:rFonts w:eastAsia="Times New Roman" w:cstheme="minorHAnsi"/>
+          <w:color w:val="000000"/>
+          <w:lang w:val="en-GB" w:eastAsia="en-CA"/>
+        </w:rPr>
+      </w:pPr>
+      <w:proofErr w:type="spellStart"/>
+      <w:r>
+        <w:rPr>
+          <w:rFonts w:eastAsia="Times New Roman" w:cstheme="minorHAnsi"/>
+          <w:b/>
+          <w:bCs/>
+          <w:color w:val="000000"/>
+          <w:lang w:val="en-GB" w:eastAsia="en-CA"/>
+        </w:rPr>
+        <w:lastRenderedPageBreak/>
+        <w:t>Ziming</w:t>
+      </w:r>
+      <w:proofErr w:type="spellEnd"/>
+      <w:r>
+        <w:rPr>
+          <w:rFonts w:eastAsia="Times New Roman" w:cstheme="minorHAnsi"/>
+          <w:b/>
+          <w:bCs/>
+          <w:color w:val="000000"/>
+          <w:lang w:val="en-GB" w:eastAsia="en-CA"/>
+        </w:rPr>
+        <w:t xml:space="preserve"> Huang</w:t>
       </w:r>
       <w:r>
         <w:rPr>
@@ -478,24 +760,62 @@
           <w:color w:val="000000"/>
           <w:lang w:val="en-GB" w:eastAsia="en-CA"/>
         </w:rPr>
-        <w:t>-Adding style (gameboard.scss)</w:t>
-      </w:r>
-    </w:p>
-    <w:p>
-      <w:pPr>
-        <w:rPr>
-          <w:rFonts w:eastAsia="Times New Roman" w:cstheme="minorHAnsi"/>
-          <w:color w:val="000000"/>
-          <w:lang w:val="en-GB" w:eastAsia="en-CA"/>
-        </w:rPr>
-      </w:pPr>
-      <w:r>
-        <w:rPr>
-          <w:rFonts w:eastAsia="Times New Roman" w:cstheme="minorHAnsi"/>
-          <w:color w:val="000000"/>
-          <w:lang w:val="en-GB" w:eastAsia="en-CA"/>
-        </w:rPr>
-        <w:t>-Adding button and images with functions that players can interact with by clicking (gameboard.ts)</w:t>
+        <w:t>-Adding style (</w:t>
+      </w:r>
+      <w:proofErr w:type="spellStart"/>
+      <w:proofErr w:type="gramStart"/>
+      <w:r>
+        <w:rPr>
+          <w:rFonts w:eastAsia="Times New Roman" w:cstheme="minorHAnsi"/>
+          <w:color w:val="000000"/>
+          <w:lang w:val="en-GB" w:eastAsia="en-CA"/>
+        </w:rPr>
+        <w:t>gameboard.scss</w:t>
+      </w:r>
+      <w:proofErr w:type="spellEnd"/>
+      <w:proofErr w:type="gramEnd"/>
+      <w:r>
+        <w:rPr>
+          <w:rFonts w:eastAsia="Times New Roman" w:cstheme="minorHAnsi"/>
+          <w:color w:val="000000"/>
+          <w:lang w:val="en-GB" w:eastAsia="en-CA"/>
+        </w:rPr>
+        <w:t>)</w:t>
+      </w:r>
+    </w:p>
+    <w:p>
+      <w:pPr>
+        <w:rPr>
+          <w:rFonts w:eastAsia="Times New Roman" w:cstheme="minorHAnsi"/>
+          <w:color w:val="000000"/>
+          <w:lang w:val="en-GB" w:eastAsia="en-CA"/>
+        </w:rPr>
+      </w:pPr>
+      <w:r>
+        <w:rPr>
+          <w:rFonts w:eastAsia="Times New Roman" w:cstheme="minorHAnsi"/>
+          <w:color w:val="000000"/>
+          <w:lang w:val="en-GB" w:eastAsia="en-CA"/>
+        </w:rPr>
+        <w:t>-Adding button and images with functions that players can interact with by clicking (</w:t>
+      </w:r>
+      <w:proofErr w:type="spellStart"/>
+      <w:r>
+        <w:rPr>
+          <w:rFonts w:eastAsia="Times New Roman" w:cstheme="minorHAnsi"/>
+          <w:color w:val="000000"/>
+          <w:lang w:val="en-GB" w:eastAsia="en-CA"/>
+        </w:rPr>
+        <w:t>gameboard.ts</w:t>
+      </w:r>
+      <w:proofErr w:type="spellEnd"/>
+      <w:r>
+        <w:rPr>
+          <w:rFonts w:eastAsia="Times New Roman" w:cstheme="minorHAnsi"/>
+          <w:color w:val="000000"/>
+          <w:lang w:val="en-GB" w:eastAsia="en-CA"/>
+        </w:rPr>
+        <w:t>)</w:t>
       </w:r>
     </w:p>
     <w:p>
@@ -552,6 +872,8 @@
       <w:r>
         <w:rPr>
           <w:rFonts w:eastAsia="Times New Roman" w:cstheme="minorHAnsi"/>
+          <w:b/>
+          <w:bCs/>
           <w:color w:val="000000"/>
           <w:lang w:val="en-GB" w:eastAsia="en-CA"/>
         </w:rPr>
@@ -580,8 +902,18 @@
           <w:color w:val="000000"/>
           <w:lang w:val="en-GB" w:eastAsia="en-CA"/>
         </w:rPr>
-        <w:t>-Designed and coded most of the backend game logic for handling frontend/backend interaction and advancement of the gamestate</w:t>
-      </w:r>
+        <w:t xml:space="preserve">-Designed and coded most of the backend game logic for handling frontend/backend interaction and advancement of the </w:t>
+      </w:r>
+      <w:proofErr w:type="spellStart"/>
+      <w:r>
+        <w:rPr>
+          <w:rFonts w:eastAsia="Times New Roman" w:cstheme="minorHAnsi"/>
+          <w:color w:val="000000"/>
+          <w:lang w:val="en-GB" w:eastAsia="en-CA"/>
+        </w:rPr>
+        <w:t>gamestate</w:t>
+      </w:r>
+      <w:proofErr w:type="spellEnd"/>
     </w:p>
     <w:p>
       <w:pPr>
@@ -640,6 +972,23 @@
           <w:lang w:val="en-GB" w:eastAsia="en-CA"/>
         </w:rPr>
         <w:t>-Collaborated with Sami to plan out the backend</w:t>
+      </w:r>
+    </w:p>
+    <w:p>
+      <w:pPr>
+        <w:rPr>
+          <w:rFonts w:eastAsia="Times New Roman" w:cstheme="minorHAnsi"/>
+          <w:color w:val="000000"/>
+          <w:lang w:val="en-GB" w:eastAsia="en-CA"/>
+        </w:rPr>
+      </w:pPr>
+      <w:r>
+        <w:rPr>
+          <w:rFonts w:eastAsia="Times New Roman" w:cstheme="minorHAnsi"/>
+          <w:color w:val="000000"/>
+          <w:lang w:val="en-GB" w:eastAsia="en-CA"/>
+        </w:rPr>
+        <w:t>-Collaborated with Sami on the final report by adding team contributions and setup instructions</w:t>
       </w:r>
     </w:p>
     <w:p>
@@ -711,7 +1060,43 @@
           <w:color w:val="000000"/>
           <w:lang w:val="en-GB" w:eastAsia="en-CA"/>
         </w:rPr>
-        <w:t xml:space="preserve">The angular frontend and spring backend must both be initialized separately. To initialize the angular frontend, a command prompt must be opened at “COMP3004Project/angularCardsQuest” and the command “ng serve” must be ran. This may require running the command “npm install” from said location beforehand. </w:t>
+        <w:t>The angular frontend and spring backend must both be initialized separately. To initialize the angular frontend, a command prompt must be opened at “COMP3004Project/</w:t>
+      </w:r>
+      <w:proofErr w:type="spellStart"/>
+      <w:r>
+        <w:rPr>
+          <w:rFonts w:eastAsia="Times New Roman" w:cstheme="minorHAnsi"/>
+          <w:color w:val="000000"/>
+          <w:lang w:val="en-GB" w:eastAsia="en-CA"/>
+        </w:rPr>
+        <w:t>angularCardsQuest</w:t>
+      </w:r>
+      <w:proofErr w:type="spellEnd"/>
+      <w:r>
+        <w:rPr>
+          <w:rFonts w:eastAsia="Times New Roman" w:cstheme="minorHAnsi"/>
+          <w:color w:val="000000"/>
+          <w:lang w:val="en-GB" w:eastAsia="en-CA"/>
+        </w:rPr>
+        <w:t>” and the command “ng serve” must be ran. This may require running the command “</w:t>
+      </w:r>
+      <w:proofErr w:type="spellStart"/>
+      <w:r>
+        <w:rPr>
+          <w:rFonts w:eastAsia="Times New Roman" w:cstheme="minorHAnsi"/>
+          <w:color w:val="000000"/>
+          <w:lang w:val="en-GB" w:eastAsia="en-CA"/>
+        </w:rPr>
+        <w:t>npm</w:t>
+      </w:r>
+      <w:proofErr w:type="spellEnd"/>
+      <w:r>
+        <w:rPr>
+          <w:rFonts w:eastAsia="Times New Roman" w:cstheme="minorHAnsi"/>
+          <w:color w:val="000000"/>
+          <w:lang w:val="en-GB" w:eastAsia="en-CA"/>
+        </w:rPr>
+        <w:t xml:space="preserve"> install” from said location beforehand. </w:t>
       </w:r>
       <w:r>
         <w:rPr>
@@ -760,7 +1145,43 @@
           <w:color w:val="000000"/>
           <w:lang w:val="en-GB" w:eastAsia="en-CA"/>
         </w:rPr>
-        <w:t>localhost:8080. To host the game over the internet, the variables for both of these must be changed to the ip address of the server in the code of both the backend and frontend.</w:t>
+        <w:t xml:space="preserve">localhost:8080. To host the game over the internet, the variables for </w:t>
+      </w:r>
+      <w:proofErr w:type="gramStart"/>
+      <w:r>
+        <w:rPr>
+          <w:rFonts w:eastAsia="Times New Roman" w:cstheme="minorHAnsi"/>
+          <w:color w:val="000000"/>
+          <w:lang w:val="en-GB" w:eastAsia="en-CA"/>
+        </w:rPr>
+        <w:t>both of these</w:t>
+      </w:r>
+      <w:proofErr w:type="gramEnd"/>
+      <w:r>
+        <w:rPr>
+          <w:rFonts w:eastAsia="Times New Roman" w:cstheme="minorHAnsi"/>
+          <w:color w:val="000000"/>
+          <w:lang w:val="en-GB" w:eastAsia="en-CA"/>
+        </w:rPr>
+        <w:t xml:space="preserve"> must be changed to the </w:t>
+      </w:r>
+      <w:proofErr w:type="spellStart"/>
+      <w:r>
+        <w:rPr>
+          <w:rFonts w:eastAsia="Times New Roman" w:cstheme="minorHAnsi"/>
+          <w:color w:val="000000"/>
+          <w:lang w:val="en-GB" w:eastAsia="en-CA"/>
+        </w:rPr>
+        <w:t>ip</w:t>
+      </w:r>
+      <w:proofErr w:type="spellEnd"/>
+      <w:r>
+        <w:rPr>
+          <w:rFonts w:eastAsia="Times New Roman" w:cstheme="minorHAnsi"/>
+          <w:color w:val="000000"/>
+          <w:lang w:val="en-GB" w:eastAsia="en-CA"/>
+        </w:rPr>
+        <w:t xml:space="preserve"> address of the server in the code of both the backend and frontend.</w:t>
       </w:r>
     </w:p>
     <w:p>
@@ -844,6 +1265,7 @@
         <w:rPr>
           <w:lang w:val="en-GB"/>
         </w:rPr>
+        <w:lastRenderedPageBreak/>
         <w:t>The strategy pattern is used when we need to designate specific behaviour for a</w:t>
       </w:r>
       <w:r>
@@ -868,14 +1290,115 @@
         <w:rPr>
           <w:lang w:val="en-GB"/>
         </w:rPr>
-        <w:t xml:space="preserve">behaviour to classes of cards (quest, event, foe, etc.). We have created a Playable interface that declares an OnPlay() method. A concrete class implementing the Playable interface then defines behaviour for OnPlay() based on what type of “Playable” object the class is (PlayableQuest, PlayableEvent, PlayableFoe, etc.). Cards are composed of composed of these objects. When a card is played, the card calls on its </w:t>
-      </w:r>
-      <w:r>
-        <w:rPr>
-          <w:lang w:val="en-GB"/>
-        </w:rPr>
-        <w:lastRenderedPageBreak/>
-        <w:t xml:space="preserve">Playable objects OnPlay() method. </w:t>
+        <w:t xml:space="preserve">behaviour to classes of cards (quest, event, foe, etc.). We have created a Playable interface that declares an </w:t>
+      </w:r>
+      <w:proofErr w:type="spellStart"/>
+      <w:proofErr w:type="gramStart"/>
+      <w:r>
+        <w:rPr>
+          <w:lang w:val="en-GB"/>
+        </w:rPr>
+        <w:t>OnPlay</w:t>
+      </w:r>
+      <w:proofErr w:type="spellEnd"/>
+      <w:r>
+        <w:rPr>
+          <w:lang w:val="en-GB"/>
+        </w:rPr>
+        <w:t>(</w:t>
+      </w:r>
+      <w:proofErr w:type="gramEnd"/>
+      <w:r>
+        <w:rPr>
+          <w:lang w:val="en-GB"/>
+        </w:rPr>
+        <w:t xml:space="preserve">) method. A concrete class implementing the Playable interface then defines behaviour for </w:t>
+      </w:r>
+      <w:proofErr w:type="spellStart"/>
+      <w:proofErr w:type="gramStart"/>
+      <w:r>
+        <w:rPr>
+          <w:lang w:val="en-GB"/>
+        </w:rPr>
+        <w:t>OnPlay</w:t>
+      </w:r>
+      <w:proofErr w:type="spellEnd"/>
+      <w:r>
+        <w:rPr>
+          <w:lang w:val="en-GB"/>
+        </w:rPr>
+        <w:t>(</w:t>
+      </w:r>
+      <w:proofErr w:type="gramEnd"/>
+      <w:r>
+        <w:rPr>
+          <w:lang w:val="en-GB"/>
+        </w:rPr>
+        <w:t>) based on what type of “Playable” object the class is (</w:t>
+      </w:r>
+      <w:proofErr w:type="spellStart"/>
+      <w:r>
+        <w:rPr>
+          <w:lang w:val="en-GB"/>
+        </w:rPr>
+        <w:t>PlayableQuest</w:t>
+      </w:r>
+      <w:proofErr w:type="spellEnd"/>
+      <w:r>
+        <w:rPr>
+          <w:lang w:val="en-GB"/>
+        </w:rPr>
+        <w:t xml:space="preserve">, </w:t>
+      </w:r>
+      <w:proofErr w:type="spellStart"/>
+      <w:r>
+        <w:rPr>
+          <w:lang w:val="en-GB"/>
+        </w:rPr>
+        <w:t>PlayableEvent</w:t>
+      </w:r>
+      <w:proofErr w:type="spellEnd"/>
+      <w:r>
+        <w:rPr>
+          <w:lang w:val="en-GB"/>
+        </w:rPr>
+        <w:t xml:space="preserve">, </w:t>
+      </w:r>
+      <w:proofErr w:type="spellStart"/>
+      <w:r>
+        <w:rPr>
+          <w:lang w:val="en-GB"/>
+        </w:rPr>
+        <w:t>PlayableFoe</w:t>
+      </w:r>
+      <w:proofErr w:type="spellEnd"/>
+      <w:r>
+        <w:rPr>
+          <w:lang w:val="en-GB"/>
+        </w:rPr>
+        <w:t xml:space="preserve">, etc.). Cards are composed of composed of these objects. When a card is played, the card calls on its Playable objects </w:t>
+      </w:r>
+      <w:proofErr w:type="spellStart"/>
+      <w:proofErr w:type="gramStart"/>
+      <w:r>
+        <w:rPr>
+          <w:lang w:val="en-GB"/>
+        </w:rPr>
+        <w:t>OnPlay</w:t>
+      </w:r>
+      <w:proofErr w:type="spellEnd"/>
+      <w:r>
+        <w:rPr>
+          <w:lang w:val="en-GB"/>
+        </w:rPr>
+        <w:t>(</w:t>
+      </w:r>
+      <w:proofErr w:type="gramEnd"/>
+      <w:r>
+        <w:rPr>
+          <w:lang w:val="en-GB"/>
+        </w:rPr>
+        <w:t xml:space="preserve">) method. </w:t>
       </w:r>
       <w:r>
         <w:rPr>
@@ -953,7 +1476,21 @@
         <w:rPr>
           <w:lang w:val="en-GB"/>
         </w:rPr>
-        <w:t xml:space="preserve"> Our game class has an arraylist of Players that receive updates from the Game. </w:t>
+        <w:t xml:space="preserve"> Our game class has an </w:t>
+      </w:r>
+      <w:proofErr w:type="spellStart"/>
+      <w:r>
+        <w:rPr>
+          <w:lang w:val="en-GB"/>
+        </w:rPr>
+        <w:t>arraylist</w:t>
+      </w:r>
+      <w:proofErr w:type="spellEnd"/>
+      <w:r>
+        <w:rPr>
+          <w:lang w:val="en-GB"/>
+        </w:rPr>
+        <w:t xml:space="preserve"> of Players that receive updates from the Game. </w:t>
       </w:r>
       <w:r>
         <w:rPr>
@@ -1115,7 +1652,14 @@
         <w:rPr>
           <w:lang w:val="en-GB"/>
         </w:rPr>
-        <w:t xml:space="preserve">instantiation objects whose class are the child classes of a specific parent class without having to expose the instantiation logic for the child classes to the client. The client calls a method of the factory object to create a specific type of child object of the parent that the factory is assigned to. The client only needs to know </w:t>
+        <w:t xml:space="preserve">instantiation objects whose class are the child classes of a specific parent class without having to expose the instantiation logic </w:t>
+      </w:r>
+      <w:r>
+        <w:rPr>
+          <w:lang w:val="en-GB"/>
+        </w:rPr>
+        <w:lastRenderedPageBreak/>
+        <w:t xml:space="preserve">for the child classes to the client. The client calls a method of the factory object to create a specific type of child object of the parent that the factory is assigned to. The client only needs to know </w:t>
       </w:r>
       <w:r>
         <w:rPr>
@@ -1127,20 +1671,27 @@
         <w:rPr>
           <w:lang w:val="en-GB"/>
         </w:rPr>
-        <w:t xml:space="preserve">still felt this pattern was appropriate for this purpose since there is a substantial amount of logic required to create both types of decks, and we do not want to expose this to the client. We also opted not to put this logic in the constructor of the Deck class so that we could separate </w:t>
-      </w:r>
-      <w:r>
-        <w:rPr>
-          <w:lang w:val="en-GB"/>
-        </w:rPr>
-        <w:lastRenderedPageBreak/>
-        <w:t>the logic of filling out the decks from the behaviour of the decks once they are filled out.</w:t>
-      </w:r>
-      <w:r>
-        <w:rPr>
-          <w:lang w:val="en-GB"/>
-        </w:rPr>
-        <w:t xml:space="preserve"> We do not use the abstract factory because we only have the one DeckFactory that we need to create.</w:t>
+        <w:t>still felt this pattern was appropriate for this purpose since there is a substantial amount of logic required to create both types of decks, and we do not want to expose this to the client. We also opted not to put this logic in the constructor of the Deck class so that we could separate the logic of filling out the decks from the behaviour of the decks once they are filled out.</w:t>
+      </w:r>
+      <w:r>
+        <w:rPr>
+          <w:lang w:val="en-GB"/>
+        </w:rPr>
+        <w:t xml:space="preserve"> We do not use the abstract factory because we only have the one </w:t>
+      </w:r>
+      <w:proofErr w:type="spellStart"/>
+      <w:r>
+        <w:rPr>
+          <w:lang w:val="en-GB"/>
+        </w:rPr>
+        <w:t>DeckFactory</w:t>
+      </w:r>
+      <w:proofErr w:type="spellEnd"/>
+      <w:r>
+        <w:rPr>
+          <w:lang w:val="en-GB"/>
+        </w:rPr>
+        <w:t xml:space="preserve"> that we need to create.</w:t>
       </w:r>
     </w:p>
     <w:sectPr>
@@ -1233,7 +1784,27 @@
         <w:sz w:val="22"/>
         <w:szCs w:val="22"/>
       </w:rPr>
-      <w:t>Sami Alasfahani 101161597 (SamiAlasfahani)</w:t>
+      <w:t>Sami Alasfahani 101161597 (</w:t>
+    </w:r>
+    <w:proofErr w:type="spellStart"/>
+    <w:r>
+      <w:rPr>
+        <w:rFonts w:ascii="Arial" w:hAnsi="Arial" w:cs="Arial"/>
+        <w:color w:val="000000"/>
+        <w:sz w:val="22"/>
+        <w:szCs w:val="22"/>
+      </w:rPr>
+      <w:t>SamiAlasfahani</w:t>
+    </w:r>
+    <w:proofErr w:type="spellEnd"/>
+    <w:r>
+      <w:rPr>
+        <w:rFonts w:ascii="Arial" w:hAnsi="Arial" w:cs="Arial"/>
+        <w:color w:val="000000"/>
+        <w:sz w:val="22"/>
+        <w:szCs w:val="22"/>
+      </w:rPr>
+      <w:t>)</w:t>
     </w:r>
   </w:p>
   <w:p>
@@ -1248,7 +1819,47 @@
         <w:sz w:val="22"/>
         <w:szCs w:val="22"/>
       </w:rPr>
-      <w:t>Benjamin Cyiza 101137947 (benjamincyiza)</w:t>
+      <w:t xml:space="preserve">Benjamin </w:t>
+    </w:r>
+    <w:proofErr w:type="spellStart"/>
+    <w:r>
+      <w:rPr>
+        <w:rFonts w:ascii="Arial" w:hAnsi="Arial" w:cs="Arial"/>
+        <w:color w:val="000000"/>
+        <w:sz w:val="22"/>
+        <w:szCs w:val="22"/>
+      </w:rPr>
+      <w:t>Cyiza</w:t>
+    </w:r>
+    <w:proofErr w:type="spellEnd"/>
+    <w:r>
+      <w:rPr>
+        <w:rFonts w:ascii="Arial" w:hAnsi="Arial" w:cs="Arial"/>
+        <w:color w:val="000000"/>
+        <w:sz w:val="22"/>
+        <w:szCs w:val="22"/>
+      </w:rPr>
+      <w:t xml:space="preserve"> 101137947 (</w:t>
+    </w:r>
+    <w:proofErr w:type="spellStart"/>
+    <w:r>
+      <w:rPr>
+        <w:rFonts w:ascii="Arial" w:hAnsi="Arial" w:cs="Arial"/>
+        <w:color w:val="000000"/>
+        <w:sz w:val="22"/>
+        <w:szCs w:val="22"/>
+      </w:rPr>
+      <w:t>benjamincyiza</w:t>
+    </w:r>
+    <w:proofErr w:type="spellEnd"/>
+    <w:r>
+      <w:rPr>
+        <w:rFonts w:ascii="Arial" w:hAnsi="Arial" w:cs="Arial"/>
+        <w:color w:val="000000"/>
+        <w:sz w:val="22"/>
+        <w:szCs w:val="22"/>
+      </w:rPr>
+      <w:t>)</w:t>
     </w:r>
   </w:p>
   <w:p>
@@ -1256,6 +1867,7 @@
       <w:pStyle w:val="NormalWeb"/>
       <w:spacing w:before="0" w:beforeAutospacing="0" w:after="0" w:afterAutospacing="0"/>
     </w:pPr>
+    <w:proofErr w:type="spellStart"/>
     <w:r>
       <w:rPr>
         <w:rFonts w:ascii="Arial" w:hAnsi="Arial" w:cs="Arial"/>
@@ -1263,7 +1875,37 @@
         <w:sz w:val="22"/>
         <w:szCs w:val="22"/>
       </w:rPr>
-      <w:t>Ziming Huang 101114802 (PryceH)</w:t>
+      <w:t>Ziming</w:t>
+    </w:r>
+    <w:proofErr w:type="spellEnd"/>
+    <w:r>
+      <w:rPr>
+        <w:rFonts w:ascii="Arial" w:hAnsi="Arial" w:cs="Arial"/>
+        <w:color w:val="000000"/>
+        <w:sz w:val="22"/>
+        <w:szCs w:val="22"/>
+      </w:rPr>
+      <w:t xml:space="preserve"> Huang 101114802 (</w:t>
+    </w:r>
+    <w:proofErr w:type="spellStart"/>
+    <w:r>
+      <w:rPr>
+        <w:rFonts w:ascii="Arial" w:hAnsi="Arial" w:cs="Arial"/>
+        <w:color w:val="000000"/>
+        <w:sz w:val="22"/>
+        <w:szCs w:val="22"/>
+      </w:rPr>
+      <w:t>PryceH</w:t>
+    </w:r>
+    <w:proofErr w:type="spellEnd"/>
+    <w:r>
+      <w:rPr>
+        <w:rFonts w:ascii="Arial" w:hAnsi="Arial" w:cs="Arial"/>
+        <w:color w:val="000000"/>
+        <w:sz w:val="22"/>
+        <w:szCs w:val="22"/>
+      </w:rPr>
+      <w:t>)</w:t>
     </w:r>
   </w:p>
   <w:p>
@@ -1292,6 +1934,118 @@
 <file path=word/numbering.xml><?xml version="1.0" encoding="utf-8"?>
 <w:numbering xmlns:wpc="http://schemas.microsoft.com/office/word/2010/wordprocessingCanvas" xmlns:cx="http://schemas.microsoft.com/office/drawing/2014/chartex" xmlns:cx1="http://schemas.microsoft.com/office/drawing/2015/9/8/chartex" xmlns:cx2="http://schemas.microsoft.com/office/drawing/2015/10/21/chartex" xmlns:cx3="http://schemas.microsoft.com/office/drawing/2016/5/9/chartex" xmlns:cx4="http://schemas.microsoft.com/office/drawing/2016/5/10/chartex" xmlns:cx5="http://schemas.microsoft.com/office/drawing/2016/5/11/chartex" xmlns:cx6="http://schemas.microsoft.com/office/drawing/2016/5/12/chartex" xmlns:cx7="http://schemas.microsoft.com/office/drawing/2016/5/13/chartex" xmlns:cx8="http://schemas.microsoft.com/office/drawing/2016/5/14/chartex" xmlns:mc="http://schemas.openxmlformats.org/markup-compatibility/2006" xmlns:aink="http://schemas.microsoft.com/office/drawing/2016/ink" xmlns:am3d="http://schemas.microsoft.com/office/drawing/2017/model3d" xmlns:o="urn:schemas-microsoft-com:office:office" xmlns:r="http://schemas.openxmlformats.org/officeDocument/2006/relationships" xmlns:m="http://schemas.openxmlformats.org/officeDocument/2006/math" xmlns:v="urn:schemas-microsoft-com:vml" xmlns:wp14="http://schemas.microsoft.com/office/word/2010/wordprocessingDrawing" xmlns:wp="http://schemas.openxmlformats.org/drawingml/2006/wordprocessingDrawing" xmlns:w10="urn:schemas-microsoft-com:office:word" xmlns:w="http://schemas.openxmlformats.org/wordprocessingml/2006/main" xmlns:w14="http://schemas.microsoft.com/office/word/2010/wordml" xmlns:w15="http://schemas.microsoft.com/office/word/2012/wordml" xmlns:w16cex="http://schemas.microsoft.com/office/word/2018/wordml/cex" xmlns:w16cid="http://schemas.microsoft.com/office/word/2016/wordml/cid" xmlns:w16="http://schemas.microsoft.com/office/word/2018/wordml" xmlns:w16sdtdh="http://schemas.microsoft.com/office/word/2020/wordml/sdtdatahash" xmlns:w16se="http://schemas.microsoft.com/office/word/2015/wordml/symex" xmlns:wpg="http://schemas.microsoft.com/office/word/2010/wordprocessingGroup" xmlns:wpi="http://schemas.microsoft.com/office/word/2010/wordprocessingInk" xmlns:wne="http://schemas.microsoft.com/office/word/2006/wordml" xmlns:wps="http://schemas.microsoft.com/office/word/2010/wordprocessingShape" mc:Ignorable="w14 w15 w16se w16cid w16 w16cex w16sdtdh wp14">
   <w:abstractNum w:abstractNumId="0" w15:restartNumberingAfterBreak="0">
+    <w:nsid w:val="1E6C5B1D"/>
+    <w:multiLevelType w:val="hybridMultilevel"/>
+    <w:tmpl w:val="59D00D58"/>
+    <w:lvl w:ilvl="0" w:tplc="06008832">
+      <w:numFmt w:val="bullet"/>
+      <w:lvlText w:val="-"/>
+      <w:lvlJc w:val="left"/>
+      <w:pPr>
+        <w:ind w:left="720" w:hanging="360"/>
+      </w:pPr>
+      <w:rPr>
+        <w:rFonts w:ascii="Calibri" w:eastAsia="Times New Roman" w:hAnsi="Calibri" w:cs="Calibri" w:hint="default"/>
+      </w:rPr>
+    </w:lvl>
+    <w:lvl w:ilvl="1" w:tplc="10090003" w:tentative="1">
+      <w:start w:val="1"/>
+      <w:numFmt w:val="bullet"/>
+      <w:lvlText w:val="o"/>
+      <w:lvlJc w:val="left"/>
+      <w:pPr>
+        <w:ind w:left="1440" w:hanging="360"/>
+      </w:pPr>
+      <w:rPr>
+        <w:rFonts w:ascii="Courier New" w:hAnsi="Courier New" w:cs="Courier New" w:hint="default"/>
+      </w:rPr>
+    </w:lvl>
+    <w:lvl w:ilvl="2" w:tplc="10090005" w:tentative="1">
+      <w:start w:val="1"/>
+      <w:numFmt w:val="bullet"/>
+      <w:lvlText w:val=""/>
+      <w:lvlJc w:val="left"/>
+      <w:pPr>
+        <w:ind w:left="2160" w:hanging="360"/>
+      </w:pPr>
+      <w:rPr>
+        <w:rFonts w:ascii="Wingdings" w:hAnsi="Wingdings" w:hint="default"/>
+      </w:rPr>
+    </w:lvl>
+    <w:lvl w:ilvl="3" w:tplc="10090001" w:tentative="1">
+      <w:start w:val="1"/>
+      <w:numFmt w:val="bullet"/>
+      <w:lvlText w:val=""/>
+      <w:lvlJc w:val="left"/>
+      <w:pPr>
+        <w:ind w:left="2880" w:hanging="360"/>
+      </w:pPr>
+      <w:rPr>
+        <w:rFonts w:ascii="Symbol" w:hAnsi="Symbol" w:hint="default"/>
+      </w:rPr>
+    </w:lvl>
+    <w:lvl w:ilvl="4" w:tplc="10090003" w:tentative="1">
+      <w:start w:val="1"/>
+      <w:numFmt w:val="bullet"/>
+      <w:lvlText w:val="o"/>
+      <w:lvlJc w:val="left"/>
+      <w:pPr>
+        <w:ind w:left="3600" w:hanging="360"/>
+      </w:pPr>
+      <w:rPr>
+        <w:rFonts w:ascii="Courier New" w:hAnsi="Courier New" w:cs="Courier New" w:hint="default"/>
+      </w:rPr>
+    </w:lvl>
+    <w:lvl w:ilvl="5" w:tplc="10090005" w:tentative="1">
+      <w:start w:val="1"/>
+      <w:numFmt w:val="bullet"/>
+      <w:lvlText w:val=""/>
+      <w:lvlJc w:val="left"/>
+      <w:pPr>
+        <w:ind w:left="4320" w:hanging="360"/>
+      </w:pPr>
+      <w:rPr>
+        <w:rFonts w:ascii="Wingdings" w:hAnsi="Wingdings" w:hint="default"/>
+      </w:rPr>
+    </w:lvl>
+    <w:lvl w:ilvl="6" w:tplc="10090001" w:tentative="1">
+      <w:start w:val="1"/>
+      <w:numFmt w:val="bullet"/>
+      <w:lvlText w:val=""/>
+      <w:lvlJc w:val="left"/>
+      <w:pPr>
+        <w:ind w:left="5040" w:hanging="360"/>
+      </w:pPr>
+      <w:rPr>
+        <w:rFonts w:ascii="Symbol" w:hAnsi="Symbol" w:hint="default"/>
+      </w:rPr>
+    </w:lvl>
+    <w:lvl w:ilvl="7" w:tplc="10090003" w:tentative="1">
+      <w:start w:val="1"/>
+      <w:numFmt w:val="bullet"/>
+      <w:lvlText w:val="o"/>
+      <w:lvlJc w:val="left"/>
+      <w:pPr>
+        <w:ind w:left="5760" w:hanging="360"/>
+      </w:pPr>
+      <w:rPr>
+        <w:rFonts w:ascii="Courier New" w:hAnsi="Courier New" w:cs="Courier New" w:hint="default"/>
+      </w:rPr>
+    </w:lvl>
+    <w:lvl w:ilvl="8" w:tplc="10090005" w:tentative="1">
+      <w:start w:val="1"/>
+      <w:numFmt w:val="bullet"/>
+      <w:lvlText w:val=""/>
+      <w:lvlJc w:val="left"/>
+      <w:pPr>
+        <w:ind w:left="6480" w:hanging="360"/>
+      </w:pPr>
+      <w:rPr>
+        <w:rFonts w:ascii="Wingdings" w:hAnsi="Wingdings" w:hint="default"/>
+      </w:rPr>
+    </w:lvl>
+  </w:abstractNum>
+  <w:abstractNum w:abstractNumId="1" w15:restartNumberingAfterBreak="0">
     <w:nsid w:val="5524199A"/>
     <w:multiLevelType w:val="hybridMultilevel"/>
     <w:tmpl w:val="BAFE385E"/>
@@ -1404,7 +2158,7 @@
       </w:rPr>
     </w:lvl>
   </w:abstractNum>
-  <w:abstractNum w:abstractNumId="1" w15:restartNumberingAfterBreak="0">
+  <w:abstractNum w:abstractNumId="2" w15:restartNumberingAfterBreak="0">
     <w:nsid w:val="57EF3988"/>
     <w:multiLevelType w:val="hybridMultilevel"/>
     <w:tmpl w:val="6FA0B1DC"/>
@@ -1516,11 +2270,129 @@
       </w:rPr>
     </w:lvl>
   </w:abstractNum>
+  <w:abstractNum w:abstractNumId="3" w15:restartNumberingAfterBreak="0">
+    <w:nsid w:val="69C90E80"/>
+    <w:multiLevelType w:val="hybridMultilevel"/>
+    <w:tmpl w:val="C5165510"/>
+    <w:lvl w:ilvl="0" w:tplc="BB02D5E8">
+      <w:numFmt w:val="bullet"/>
+      <w:lvlText w:val="-"/>
+      <w:lvlJc w:val="left"/>
+      <w:pPr>
+        <w:ind w:left="720" w:hanging="360"/>
+      </w:pPr>
+      <w:rPr>
+        <w:rFonts w:ascii="Calibri" w:eastAsia="Times New Roman" w:hAnsi="Calibri" w:cs="Calibri" w:hint="default"/>
+      </w:rPr>
+    </w:lvl>
+    <w:lvl w:ilvl="1" w:tplc="10090003">
+      <w:start w:val="1"/>
+      <w:numFmt w:val="bullet"/>
+      <w:lvlText w:val="o"/>
+      <w:lvlJc w:val="left"/>
+      <w:pPr>
+        <w:ind w:left="1440" w:hanging="360"/>
+      </w:pPr>
+      <w:rPr>
+        <w:rFonts w:ascii="Courier New" w:hAnsi="Courier New" w:cs="Courier New" w:hint="default"/>
+      </w:rPr>
+    </w:lvl>
+    <w:lvl w:ilvl="2" w:tplc="10090005" w:tentative="1">
+      <w:start w:val="1"/>
+      <w:numFmt w:val="bullet"/>
+      <w:lvlText w:val=""/>
+      <w:lvlJc w:val="left"/>
+      <w:pPr>
+        <w:ind w:left="2160" w:hanging="360"/>
+      </w:pPr>
+      <w:rPr>
+        <w:rFonts w:ascii="Wingdings" w:hAnsi="Wingdings" w:hint="default"/>
+      </w:rPr>
+    </w:lvl>
+    <w:lvl w:ilvl="3" w:tplc="10090001" w:tentative="1">
+      <w:start w:val="1"/>
+      <w:numFmt w:val="bullet"/>
+      <w:lvlText w:val=""/>
+      <w:lvlJc w:val="left"/>
+      <w:pPr>
+        <w:ind w:left="2880" w:hanging="360"/>
+      </w:pPr>
+      <w:rPr>
+        <w:rFonts w:ascii="Symbol" w:hAnsi="Symbol" w:hint="default"/>
+      </w:rPr>
+    </w:lvl>
+    <w:lvl w:ilvl="4" w:tplc="10090003" w:tentative="1">
+      <w:start w:val="1"/>
+      <w:numFmt w:val="bullet"/>
+      <w:lvlText w:val="o"/>
+      <w:lvlJc w:val="left"/>
+      <w:pPr>
+        <w:ind w:left="3600" w:hanging="360"/>
+      </w:pPr>
+      <w:rPr>
+        <w:rFonts w:ascii="Courier New" w:hAnsi="Courier New" w:cs="Courier New" w:hint="default"/>
+      </w:rPr>
+    </w:lvl>
+    <w:lvl w:ilvl="5" w:tplc="10090005" w:tentative="1">
+      <w:start w:val="1"/>
+      <w:numFmt w:val="bullet"/>
+      <w:lvlText w:val=""/>
+      <w:lvlJc w:val="left"/>
+      <w:pPr>
+        <w:ind w:left="4320" w:hanging="360"/>
+      </w:pPr>
+      <w:rPr>
+        <w:rFonts w:ascii="Wingdings" w:hAnsi="Wingdings" w:hint="default"/>
+      </w:rPr>
+    </w:lvl>
+    <w:lvl w:ilvl="6" w:tplc="10090001" w:tentative="1">
+      <w:start w:val="1"/>
+      <w:numFmt w:val="bullet"/>
+      <w:lvlText w:val=""/>
+      <w:lvlJc w:val="left"/>
+      <w:pPr>
+        <w:ind w:left="5040" w:hanging="360"/>
+      </w:pPr>
+      <w:rPr>
+        <w:rFonts w:ascii="Symbol" w:hAnsi="Symbol" w:hint="default"/>
+      </w:rPr>
+    </w:lvl>
+    <w:lvl w:ilvl="7" w:tplc="10090003" w:tentative="1">
+      <w:start w:val="1"/>
+      <w:numFmt w:val="bullet"/>
+      <w:lvlText w:val="o"/>
+      <w:lvlJc w:val="left"/>
+      <w:pPr>
+        <w:ind w:left="5760" w:hanging="360"/>
+      </w:pPr>
+      <w:rPr>
+        <w:rFonts w:ascii="Courier New" w:hAnsi="Courier New" w:cs="Courier New" w:hint="default"/>
+      </w:rPr>
+    </w:lvl>
+    <w:lvl w:ilvl="8" w:tplc="10090005" w:tentative="1">
+      <w:start w:val="1"/>
+      <w:numFmt w:val="bullet"/>
+      <w:lvlText w:val=""/>
+      <w:lvlJc w:val="left"/>
+      <w:pPr>
+        <w:ind w:left="6480" w:hanging="360"/>
+      </w:pPr>
+      <w:rPr>
+        <w:rFonts w:ascii="Wingdings" w:hAnsi="Wingdings" w:hint="default"/>
+      </w:rPr>
+    </w:lvl>
+  </w:abstractNum>
   <w:num w:numId="1" w16cid:durableId="1427724028">
+    <w:abstractNumId w:val="1"/>
+  </w:num>
+  <w:num w:numId="2" w16cid:durableId="1994991349">
+    <w:abstractNumId w:val="2"/>
+  </w:num>
+  <w:num w:numId="3" w16cid:durableId="839155073">
     <w:abstractNumId w:val="0"/>
   </w:num>
-  <w:num w:numId="2" w16cid:durableId="1994991349">
-    <w:abstractNumId w:val="1"/>
+  <w:num w:numId="4" w16cid:durableId="1857378285">
+    <w:abstractNumId w:val="3"/>
   </w:num>
 </w:numbering>
 </file>

</xml_diff>